<commit_message>
/ ‘clients/Wendy Walasek/InfoSci MPS Project Proposal Form_DQrulevsML-feedback1.docx’
</commit_message>
<xml_diff>
--- a/clients/Wendy Walasek/InfoSci MPS Project Proposal Form_DQrulevsML-feedback1.docx
+++ b/clients/Wendy Walasek/InfoSci MPS Project Proposal Form_DQrulevsML-feedback1.docx
@@ -6,8 +6,6 @@
       <w:pPr>
         <w:pStyle w:val="Heading1"/>
       </w:pPr>
-      <w:bookmarkStart w:id="0" w:name="_GoBack"/>
-      <w:bookmarkEnd w:id="0"/>
       <w:r>
         <w:rPr>
           <w:noProof/>
@@ -682,7 +680,7 @@
                 </w:ffData>
               </w:fldChar>
             </w:r>
-            <w:bookmarkStart w:id="1" w:name="Check6"/>
+            <w:bookmarkStart w:id="0" w:name="Check6"/>
             <w:r>
               <w:instrText xml:space="preserve"> FORMCHECKBOX </w:instrText>
             </w:r>
@@ -692,7 +690,7 @@
             <w:r>
               <w:fldChar w:fldCharType="end"/>
             </w:r>
-            <w:bookmarkEnd w:id="1"/>
+            <w:bookmarkEnd w:id="0"/>
             <w:r>
               <w:t xml:space="preserve"> Fall</w:t>
             </w:r>
@@ -724,7 +722,7 @@
                 </w:ffData>
               </w:fldChar>
             </w:r>
-            <w:bookmarkStart w:id="2" w:name="Check7"/>
+            <w:bookmarkStart w:id="1" w:name="Check7"/>
             <w:r>
               <w:instrText xml:space="preserve"> FORMCHECKBOX </w:instrText>
             </w:r>
@@ -734,7 +732,7 @@
             <w:r>
               <w:fldChar w:fldCharType="end"/>
             </w:r>
-            <w:bookmarkEnd w:id="2"/>
+            <w:bookmarkEnd w:id="1"/>
             <w:r>
               <w:t xml:space="preserve"> Spring</w:t>
             </w:r>
@@ -835,7 +833,19 @@
               <w:t xml:space="preserve">Project </w:t>
             </w:r>
             <w:r>
-              <w:t>Goal or Description</w:t>
+              <w:t xml:space="preserve">Goal or </w:t>
+            </w:r>
+            <w:commentRangeStart w:id="2"/>
+            <w:r>
+              <w:t>Description</w:t>
+            </w:r>
+            <w:commentRangeEnd w:id="2"/>
+            <w:r>
+              <w:rPr>
+                <w:rStyle w:val="CommentReference"/>
+                <w:b w:val="0"/>
+              </w:rPr>
+              <w:commentReference w:id="2"/>
             </w:r>
           </w:p>
         </w:tc>
@@ -873,7 +883,23 @@
               <w:t xml:space="preserve">supported the purchase of data quality verification systems to support the goals of having high quality data for our operational, risk management and regulatory reporting. </w:t>
             </w:r>
             <w:r>
-              <w:t xml:space="preserve">We are often asked why we are not supporting products that leverage machine learning. We have periodically looked at machine learning algorithms and have to date chosen products that are more mature and have a larger user base. We believe that the machine learning tooling space is advancing and it is worth looking again at how the data quality tools are maturing especially in relation to leveraging machine learning to identify data issues. </w:t>
+              <w:t>We are often asked why we are not supporting products that leverage machine learning. We have periodically looked at machine learning algorithms and have to date chosen products that are more mature and have a larger user base. W</w:t>
+            </w:r>
+            <w:bookmarkStart w:id="3" w:name="_GoBack"/>
+            <w:bookmarkEnd w:id="3"/>
+            <w:r>
+              <w:t>e believe that the machine learning tooling space is advancing and it is worth looking again at how the data quality tools are maturing especially in relation to leveraging machine learning to identify data i</w:t>
+            </w:r>
+            <w:commentRangeStart w:id="4"/>
+            <w:r>
+              <w:t xml:space="preserve">ssues. </w:t>
+            </w:r>
+            <w:commentRangeEnd w:id="4"/>
+            <w:r>
+              <w:rPr>
+                <w:rStyle w:val="CommentReference"/>
+              </w:rPr>
+              <w:commentReference w:id="4"/>
             </w:r>
           </w:p>
           <w:p/>
@@ -938,6 +964,11 @@
             <w:r>
               <w:t>Investigate rules based and Machine learning data quality tools to understand how they are bested used and their pros and cons</w:t>
             </w:r>
+            <w:ins w:id="5" w:author="kjh235@cornell.edu" w:date="2017-12-13T11:36:00Z">
+              <w:r>
+                <w:t>.</w:t>
+              </w:r>
+            </w:ins>
           </w:p>
           <w:p>
             <w:pPr>
@@ -947,8 +978,19 @@
                 <w:numId w:val="9"/>
               </w:numPr>
             </w:pPr>
-            <w:r>
-              <w:t>Install potential systems and understand how they are used and for what kinds of data</w:t>
+            <w:commentRangeStart w:id="6"/>
+            <w:r>
+              <w:t xml:space="preserve">Install potential systems </w:t>
+            </w:r>
+            <w:commentRangeEnd w:id="6"/>
+            <w:r>
+              <w:rPr>
+                <w:rStyle w:val="CommentReference"/>
+              </w:rPr>
+              <w:commentReference w:id="6"/>
+            </w:r>
+            <w:r>
+              <w:t>and understand how they are used and for what kinds of data</w:t>
             </w:r>
             <w:r>
               <w:t xml:space="preserve"> and data issues</w:t>
@@ -959,6 +1001,11 @@
             <w:r>
               <w:t>, etc</w:t>
             </w:r>
+            <w:ins w:id="7" w:author="kjh235@cornell.edu" w:date="2017-12-13T11:35:00Z">
+              <w:r>
+                <w:t>.</w:t>
+              </w:r>
+            </w:ins>
           </w:p>
           <w:p>
             <w:pPr>
@@ -971,6 +1018,11 @@
             <w:r>
               <w:t>Investigate whether or not Ontologies can help improve the rules and create a new rule type for verifying data quality</w:t>
             </w:r>
+            <w:ins w:id="8" w:author="kjh235@cornell.edu" w:date="2017-12-13T11:35:00Z">
+              <w:r>
+                <w:t>.</w:t>
+              </w:r>
+            </w:ins>
           </w:p>
           <w:p>
             <w:pPr>
@@ -986,6 +1038,11 @@
             <w:r>
               <w:t>findings and present recommendations against use cases explored</w:t>
             </w:r>
+            <w:ins w:id="9" w:author="kjh235@cornell.edu" w:date="2017-12-13T11:35:00Z">
+              <w:r>
+                <w:t>.</w:t>
+              </w:r>
+            </w:ins>
           </w:p>
         </w:tc>
       </w:tr>
@@ -1063,7 +1120,20 @@
               <w:t>uses cases that best leverage each system type.</w:t>
             </w:r>
             <w:r>
-              <w:t xml:space="preserve"> Systems that should be minimally considered are Informatica Data Quality, Python rules (similar to Palantir data quality checker),  plain SQL. Other </w:t>
+              <w:t xml:space="preserve"> Systems that should be minimally considered are Informatica Data Quality, Python rules (similar to Palantir data quality checker),</w:t>
+            </w:r>
+            <w:ins w:id="10" w:author="kjh235@cornell.edu" w:date="2017-12-13T11:35:00Z">
+              <w:r>
+                <w:t xml:space="preserve"> </w:t>
+              </w:r>
+            </w:ins>
+            <w:del w:id="11" w:author="kjh235@cornell.edu" w:date="2017-12-13T11:35:00Z">
+              <w:r>
+                <w:delText xml:space="preserve">  </w:delText>
+              </w:r>
+            </w:del>
+            <w:r>
+              <w:t xml:space="preserve">plain SQL. Other </w:t>
             </w:r>
             <w:r>
               <w:t>systems</w:t>
@@ -1177,7 +1247,7 @@
             <w:r>
               <w:t xml:space="preserve"> Richard Y. Wang’s work on </w:t>
             </w:r>
-            <w:hyperlink r:id="rId12" w:history="1">
+            <w:hyperlink r:id="rId14" w:history="1">
               <w:r>
                 <w:rPr>
                   <w:rStyle w:val="Hyperlink"/>
@@ -1367,7 +1437,7 @@
                 </w:ffData>
               </w:fldChar>
             </w:r>
-            <w:bookmarkStart w:id="3" w:name="Check1"/>
+            <w:bookmarkStart w:id="12" w:name="Check1"/>
             <w:r>
               <w:instrText xml:space="preserve"> FORMCHECKBOX </w:instrText>
             </w:r>
@@ -1377,7 +1447,7 @@
             <w:r>
               <w:fldChar w:fldCharType="end"/>
             </w:r>
-            <w:bookmarkEnd w:id="3"/>
+            <w:bookmarkEnd w:id="12"/>
             <w:r>
               <w:t xml:space="preserve"> Yes</w:t>
             </w:r>
@@ -1484,7 +1554,7 @@
                 </w:ffData>
               </w:fldChar>
             </w:r>
-            <w:bookmarkStart w:id="4" w:name="Check2"/>
+            <w:bookmarkStart w:id="13" w:name="Check2"/>
             <w:r>
               <w:instrText xml:space="preserve"> FORMCHECKBOX </w:instrText>
             </w:r>
@@ -1494,7 +1564,7 @@
             <w:r>
               <w:fldChar w:fldCharType="end"/>
             </w:r>
-            <w:bookmarkEnd w:id="4"/>
+            <w:bookmarkEnd w:id="13"/>
             <w:r>
               <w:t xml:space="preserve"> Yes</w:t>
             </w:r>
@@ -1589,7 +1659,7 @@
                 </w:ffData>
               </w:fldChar>
             </w:r>
-            <w:bookmarkStart w:id="5" w:name="Check3"/>
+            <w:bookmarkStart w:id="14" w:name="Check3"/>
             <w:r>
               <w:instrText xml:space="preserve"> FORMCHECKBOX </w:instrText>
             </w:r>
@@ -1599,7 +1669,7 @@
             <w:r>
               <w:fldChar w:fldCharType="end"/>
             </w:r>
-            <w:bookmarkEnd w:id="5"/>
+            <w:bookmarkEnd w:id="14"/>
             <w:r>
               <w:t xml:space="preserve"> Yes</w:t>
             </w:r>
@@ -1701,7 +1771,7 @@
                 </w:ffData>
               </w:fldChar>
             </w:r>
-            <w:bookmarkStart w:id="6" w:name="Check4"/>
+            <w:bookmarkStart w:id="15" w:name="Check4"/>
             <w:r>
               <w:instrText xml:space="preserve"> FORMCHECKBOX </w:instrText>
             </w:r>
@@ -1711,7 +1781,7 @@
             <w:r>
               <w:fldChar w:fldCharType="end"/>
             </w:r>
-            <w:bookmarkEnd w:id="6"/>
+            <w:bookmarkEnd w:id="15"/>
             <w:r>
               <w:t xml:space="preserve"> Provide existing industry and company data as background at the beginning of the project.</w:t>
             </w:r>
@@ -1739,7 +1809,7 @@
                 </w:ffData>
               </w:fldChar>
             </w:r>
-            <w:bookmarkStart w:id="7" w:name="Check5"/>
+            <w:bookmarkStart w:id="16" w:name="Check5"/>
             <w:r>
               <w:instrText xml:space="preserve"> FORMCHECKBOX </w:instrText>
             </w:r>
@@ -1749,7 +1819,7 @@
             <w:r>
               <w:fldChar w:fldCharType="end"/>
             </w:r>
-            <w:bookmarkEnd w:id="7"/>
+            <w:bookmarkEnd w:id="16"/>
             <w:r>
               <w:t xml:space="preserve"> Pay one or more team members to travel to your location for initial briefing / work session / final presentation.</w:t>
             </w:r>
@@ -1822,7 +1892,7 @@
             <w:r>
               <w:t xml:space="preserve"> project proposal to the MPS Project Coordinator: </w:t>
             </w:r>
-            <w:hyperlink r:id="rId13" w:history="1">
+            <w:hyperlink r:id="rId15" w:history="1">
               <w:r>
                 <w:rPr>
                   <w:rStyle w:val="Hyperlink"/>
@@ -1852,6 +1922,93 @@
     </w:sectPr>
   </w:body>
 </w:document>
+</file>
+
+<file path=word/comments.xml><?xml version="1.0" encoding="utf-8"?>
+<w:comments xmlns:wpc="http://schemas.microsoft.com/office/word/2010/wordprocessingCanvas" xmlns:cx="http://schemas.microsoft.com/office/drawing/2014/chartex" xmlns:mc="http://schemas.openxmlformats.org/markup-compatibility/2006" xmlns:o="urn:schemas-microsoft-com:office:office" xmlns:r="http://schemas.openxmlformats.org/officeDocument/2006/relationships" xmlns:m="http://schemas.openxmlformats.org/officeDocument/2006/math" xmlns:v="urn:schemas-microsoft-com:vml" xmlns:wp14="http://schemas.microsoft.com/office/word/2010/wordprocessingDrawing" xmlns:wp="http://schemas.openxmlformats.org/drawingml/2006/wordprocessingDrawing" xmlns:w10="urn:schemas-microsoft-com:office:word" xmlns:w="http://schemas.openxmlformats.org/wordprocessingml/2006/main" xmlns:w14="http://schemas.microsoft.com/office/word/2010/wordml" xmlns:w15="http://schemas.microsoft.com/office/word/2012/wordml" xmlns:w16se="http://schemas.microsoft.com/office/word/2015/wordml/symex" xmlns:wpg="http://schemas.microsoft.com/office/word/2010/wordprocessingGroup" xmlns:wpi="http://schemas.microsoft.com/office/word/2010/wordprocessingInk" xmlns:wne="http://schemas.microsoft.com/office/word/2006/wordml" xmlns:wps="http://schemas.microsoft.com/office/word/2010/wordprocessingShape" mc:Ignorable="w14 w15 w16se wp14">
+  <w:comment w:id="2" w:author="kjh235@cornell.edu" w:date="2017-12-13T11:36:00Z" w:initials="KJH">
+    <w:p>
+      <w:pPr>
+        <w:pStyle w:val="CommentText"/>
+      </w:pPr>
+      <w:r>
+        <w:rPr>
+          <w:rStyle w:val="CommentReference"/>
+        </w:rPr>
+        <w:annotationRef/>
+      </w:r>
+      <w:r>
+        <w:t>You may also want to sell this project a bit more… I suggest that you mention that this project will give wide exposure to standard industry tools for verifying data.</w:t>
+      </w:r>
+    </w:p>
+  </w:comment>
+  <w:comment w:id="4" w:author="kjh235@cornell.edu" w:date="2017-12-13T11:32:00Z" w:initials="KJH">
+    <w:p>
+      <w:pPr>
+        <w:pStyle w:val="CommentText"/>
+      </w:pPr>
+      <w:r>
+        <w:rPr>
+          <w:rStyle w:val="CommentReference"/>
+        </w:rPr>
+        <w:annotationRef/>
+      </w:r>
+      <w:r>
+        <w:t>This is a good description of the project. However, you may want to give some hint as to what working on the project will be like…</w:t>
+      </w:r>
+    </w:p>
+    <w:p>
+      <w:pPr>
+        <w:pStyle w:val="CommentText"/>
+      </w:pPr>
+    </w:p>
+    <w:p>
+      <w:pPr>
+        <w:pStyle w:val="CommentText"/>
+      </w:pPr>
+      <w:r>
+        <w:t>“The student team will analyze data from both rule-based and ML-based approaches to…”</w:t>
+      </w:r>
+    </w:p>
+    <w:p>
+      <w:pPr>
+        <w:pStyle w:val="CommentText"/>
+      </w:pPr>
+    </w:p>
+    <w:p>
+      <w:pPr>
+        <w:pStyle w:val="CommentText"/>
+      </w:pPr>
+      <w:r>
+        <w:t>Even though you say this below… you should repeat it here to smaller degree as well.</w:t>
+      </w:r>
+    </w:p>
+  </w:comment>
+  <w:comment w:id="6" w:author="kjh235@cornell.edu" w:date="2017-12-13T11:33:00Z" w:initials="KJH">
+    <w:p>
+      <w:pPr>
+        <w:pStyle w:val="CommentText"/>
+      </w:pPr>
+      <w:r>
+        <w:rPr>
+          <w:rStyle w:val="CommentReference"/>
+        </w:rPr>
+        <w:annotationRef/>
+      </w:r>
+      <w:r>
+        <w:t>Will you provide access to these systems? i.e. the temporary licenses?</w:t>
+      </w:r>
+    </w:p>
+  </w:comment>
+</w:comments>
+</file>
+
+<file path=word/commentsExtended.xml><?xml version="1.0" encoding="utf-8"?>
+<w15:commentsEx xmlns:wpc="http://schemas.microsoft.com/office/word/2010/wordprocessingCanvas" xmlns:cx="http://schemas.microsoft.com/office/drawing/2014/chartex" xmlns:mc="http://schemas.openxmlformats.org/markup-compatibility/2006" xmlns:o="urn:schemas-microsoft-com:office:office" xmlns:r="http://schemas.openxmlformats.org/officeDocument/2006/relationships" xmlns:m="http://schemas.openxmlformats.org/officeDocument/2006/math" xmlns:v="urn:schemas-microsoft-com:vml" xmlns:wp14="http://schemas.microsoft.com/office/word/2010/wordprocessingDrawing" xmlns:wp="http://schemas.openxmlformats.org/drawingml/2006/wordprocessingDrawing" xmlns:w10="urn:schemas-microsoft-com:office:word" xmlns:w="http://schemas.openxmlformats.org/wordprocessingml/2006/main" xmlns:w14="http://schemas.microsoft.com/office/word/2010/wordml" xmlns:w15="http://schemas.microsoft.com/office/word/2012/wordml" xmlns:w16se="http://schemas.microsoft.com/office/word/2015/wordml/symex" xmlns:wpg="http://schemas.microsoft.com/office/word/2010/wordprocessingGroup" xmlns:wpi="http://schemas.microsoft.com/office/word/2010/wordprocessingInk" xmlns:wne="http://schemas.microsoft.com/office/word/2006/wordml" xmlns:wps="http://schemas.microsoft.com/office/word/2010/wordprocessingShape" mc:Ignorable="w14 w15 w16se wp14">
+  <w15:commentEx w15:paraId="466A5576" w15:done="0"/>
+  <w15:commentEx w15:paraId="34C4D4A7" w15:done="0"/>
+  <w15:commentEx w15:paraId="04920A1A" w15:done="0"/>
+</w15:commentsEx>
 </file>
 
 <file path=word/endnotes.xml><?xml version="1.0" encoding="utf-8"?>
@@ -2822,6 +2979,14 @@
     <w:abstractNumId w:val="7"/>
   </w:num>
 </w:numbering>
+</file>
+
+<file path=word/people.xml><?xml version="1.0" encoding="utf-8"?>
+<w15:people xmlns:wpc="http://schemas.microsoft.com/office/word/2010/wordprocessingCanvas" xmlns:cx="http://schemas.microsoft.com/office/drawing/2014/chartex" xmlns:mc="http://schemas.openxmlformats.org/markup-compatibility/2006" xmlns:o="urn:schemas-microsoft-com:office:office" xmlns:r="http://schemas.openxmlformats.org/officeDocument/2006/relationships" xmlns:m="http://schemas.openxmlformats.org/officeDocument/2006/math" xmlns:v="urn:schemas-microsoft-com:vml" xmlns:wp14="http://schemas.microsoft.com/office/word/2010/wordprocessingDrawing" xmlns:wp="http://schemas.openxmlformats.org/drawingml/2006/wordprocessingDrawing" xmlns:w10="urn:schemas-microsoft-com:office:word" xmlns:w="http://schemas.openxmlformats.org/wordprocessingml/2006/main" xmlns:w14="http://schemas.microsoft.com/office/word/2010/wordml" xmlns:w15="http://schemas.microsoft.com/office/word/2012/wordml" xmlns:w16se="http://schemas.microsoft.com/office/word/2015/wordml/symex" xmlns:wpg="http://schemas.microsoft.com/office/word/2010/wordprocessingGroup" xmlns:wpi="http://schemas.microsoft.com/office/word/2010/wordprocessingInk" xmlns:wne="http://schemas.microsoft.com/office/word/2006/wordml" xmlns:wps="http://schemas.microsoft.com/office/word/2010/wordprocessingShape" mc:Ignorable="w14 w15 w16se wp14">
+  <w15:person w15:author="kjh235@cornell.edu">
+    <w15:presenceInfo w15:providerId="None" w15:userId="kjh235@cornell.edu"/>
+  </w15:person>
+</w15:people>
 </file>
 
 <file path=word/styles.xml><?xml version="1.0" encoding="utf-8"?>
@@ -3334,6 +3499,88 @@
       <w:contextualSpacing/>
     </w:pPr>
   </w:style>
+  <w:style w:type="character" w:styleId="CommentReference">
+    <w:name w:val="annotation reference"/>
+    <w:basedOn w:val="DefaultParagraphFont"/>
+    <w:semiHidden/>
+    <w:unhideWhenUsed/>
+    <w:rsid w:val="00D16D86"/>
+    <w:rPr>
+      <w:sz w:val="16"/>
+      <w:szCs w:val="16"/>
+    </w:rPr>
+  </w:style>
+  <w:style w:type="paragraph" w:styleId="CommentText">
+    <w:name w:val="annotation text"/>
+    <w:basedOn w:val="Normal"/>
+    <w:link w:val="CommentTextChar"/>
+    <w:semiHidden/>
+    <w:unhideWhenUsed/>
+    <w:rsid w:val="00D16D86"/>
+    <w:rPr>
+      <w:szCs w:val="20"/>
+    </w:rPr>
+  </w:style>
+  <w:style w:type="character" w:customStyle="1" w:styleId="CommentTextChar">
+    <w:name w:val="Comment Text Char"/>
+    <w:basedOn w:val="DefaultParagraphFont"/>
+    <w:link w:val="CommentText"/>
+    <w:semiHidden/>
+    <w:rsid w:val="00D16D86"/>
+    <w:rPr>
+      <w:rFonts w:ascii="Calibri" w:hAnsi="Calibri"/>
+    </w:rPr>
+  </w:style>
+  <w:style w:type="paragraph" w:styleId="CommentSubject">
+    <w:name w:val="annotation subject"/>
+    <w:basedOn w:val="CommentText"/>
+    <w:next w:val="CommentText"/>
+    <w:link w:val="CommentSubjectChar"/>
+    <w:semiHidden/>
+    <w:unhideWhenUsed/>
+    <w:rsid w:val="00D16D86"/>
+    <w:rPr>
+      <w:b/>
+      <w:bCs/>
+    </w:rPr>
+  </w:style>
+  <w:style w:type="character" w:customStyle="1" w:styleId="CommentSubjectChar">
+    <w:name w:val="Comment Subject Char"/>
+    <w:basedOn w:val="CommentTextChar"/>
+    <w:link w:val="CommentSubject"/>
+    <w:semiHidden/>
+    <w:rsid w:val="00D16D86"/>
+    <w:rPr>
+      <w:rFonts w:ascii="Calibri" w:hAnsi="Calibri"/>
+      <w:b/>
+      <w:bCs/>
+    </w:rPr>
+  </w:style>
+  <w:style w:type="paragraph" w:styleId="BalloonText">
+    <w:name w:val="Balloon Text"/>
+    <w:basedOn w:val="Normal"/>
+    <w:link w:val="BalloonTextChar"/>
+    <w:semiHidden/>
+    <w:unhideWhenUsed/>
+    <w:rsid w:val="00D16D86"/>
+    <w:rPr>
+      <w:rFonts w:ascii="Segoe UI" w:hAnsi="Segoe UI" w:cs="Segoe UI"/>
+      <w:sz w:val="18"/>
+      <w:szCs w:val="18"/>
+    </w:rPr>
+  </w:style>
+  <w:style w:type="character" w:customStyle="1" w:styleId="BalloonTextChar">
+    <w:name w:val="Balloon Text Char"/>
+    <w:basedOn w:val="DefaultParagraphFont"/>
+    <w:link w:val="BalloonText"/>
+    <w:semiHidden/>
+    <w:rsid w:val="00D16D86"/>
+    <w:rPr>
+      <w:rFonts w:ascii="Segoe UI" w:hAnsi="Segoe UI" w:cs="Segoe UI"/>
+      <w:sz w:val="18"/>
+      <w:szCs w:val="18"/>
+    </w:rPr>
+  </w:style>
 </w:styles>
 </file>
 

</xml_diff>